<commit_message>
cambios en los informes
</commit_message>
<xml_diff>
--- a/TP1.docx
+++ b/TP1.docx
@@ -21,215 +21,277 @@
         <w:pStyle w:val="Heading2"/>
         <w:jc w:val="both"/>
       </w:pPr>
+      <w:r>
+        <w:t>Técnicas</w:t>
+      </w:r>
+      <w:r>
+        <w:t xml:space="preserve"> de Compilación</w:t>
+      </w:r>
+    </w:p>
+    <w:p/>
+    <w:p>
+      <w:pPr>
+        <w:pStyle w:val="Heading2"/>
+      </w:pPr>
+      <w:r>
+        <w:t xml:space="preserve">Fecha: </w:t>
+      </w:r>
+      <w:r>
+        <w:rPr>
+          <w:b w:val="0"/>
+        </w:rPr>
+        <w:t>11</w:t>
+      </w:r>
+      <w:r>
+        <w:rPr>
+          <w:b w:val="0"/>
+        </w:rPr>
+        <w:t>/05/2022</w:t>
+      </w:r>
+    </w:p>
+    <w:p>
+      <w:pPr>
+        <w:pStyle w:val="Heading2"/>
+      </w:pPr>
+    </w:p>
+    <w:p>
+      <w:pPr>
+        <w:pStyle w:val="Heading2"/>
+        <w:rPr>
+          <w:b w:val="0"/>
+        </w:rPr>
+      </w:pPr>
+      <w:r>
+        <w:t xml:space="preserve">Integrantes: </w:t>
+      </w:r>
+      <w:r>
+        <w:rPr>
+          <w:b w:val="0"/>
+        </w:rPr>
+        <w:t>Szulman Pablo, Tello Eric.</w:t>
+      </w:r>
+    </w:p>
+    <w:p>
+      <w:pPr>
+        <w:pStyle w:val="Heading2"/>
+      </w:pPr>
+    </w:p>
+    <w:p>
+      <w:pPr>
+        <w:pStyle w:val="Heading2"/>
+      </w:pPr>
+      <w:r>
+        <w:t xml:space="preserve">Temas: </w:t>
+      </w:r>
+      <w:r>
+        <w:rPr>
+          <w:b w:val="0"/>
+        </w:rPr>
+        <w:t>Reglas de compilación, expresiones regulares, reglas semánticas y sintácticas.</w:t>
+      </w:r>
+    </w:p>
+    <w:p>
+      <w:pPr>
+        <w:pStyle w:val="Heading2"/>
+      </w:pPr>
+    </w:p>
+    <w:p>
+      <w:pPr>
+        <w:pStyle w:val="Heading2"/>
+      </w:pPr>
+      <w:r>
+        <w:t xml:space="preserve">Profesor: </w:t>
+      </w:r>
+      <w:r>
+        <w:rPr>
+          <w:b w:val="0"/>
+        </w:rPr>
+        <w:t xml:space="preserve">Maximiliano Andrés </w:t>
+      </w:r>
       <w:proofErr w:type="spellStart"/>
       <w:r>
-        <w:t>Tecnicas</w:t>
+        <w:rPr>
+          <w:b w:val="0"/>
+        </w:rPr>
+        <w:t>Eschoyez</w:t>
       </w:r>
       <w:proofErr w:type="spellEnd"/>
       <w:r>
-        <w:t xml:space="preserve"> de Compilación</w:t>
-      </w:r>
-    </w:p>
-    <w:p/>
+        <w:rPr>
+          <w:b w:val="0"/>
+        </w:rPr>
+        <w:t>.</w:t>
+      </w:r>
+    </w:p>
     <w:p>
       <w:pPr>
         <w:pStyle w:val="Heading2"/>
       </w:pPr>
-      <w:r>
-        <w:t xml:space="preserve">Fecha: </w:t>
-      </w:r>
-      <w:r>
-        <w:rPr>
-          <w:b w:val="0"/>
-        </w:rPr>
-        <w:t>11</w:t>
-      </w:r>
-      <w:r>
-        <w:rPr>
-          <w:b w:val="0"/>
-        </w:rPr>
-        <w:t>/05/2022</w:t>
-      </w:r>
     </w:p>
     <w:p>
       <w:pPr>
         <w:pStyle w:val="Heading2"/>
       </w:pPr>
+      <w:r>
+        <w:t xml:space="preserve">Herramientas: </w:t>
+      </w:r>
+      <w:r>
+        <w:rPr>
+          <w:b w:val="0"/>
+        </w:rPr>
+        <w:t xml:space="preserve">ANTLR – Visual Estudio </w:t>
+      </w:r>
+      <w:proofErr w:type="spellStart"/>
+      <w:r>
+        <w:rPr>
+          <w:b w:val="0"/>
+        </w:rPr>
+        <w:t>Code</w:t>
+      </w:r>
+      <w:proofErr w:type="spellEnd"/>
+      <w:r>
+        <w:rPr>
+          <w:b w:val="0"/>
+        </w:rPr>
+        <w:t xml:space="preserve"> – Java.</w:t>
+      </w:r>
     </w:p>
     <w:p>
       <w:pPr>
         <w:pStyle w:val="Heading2"/>
-        <w:rPr>
-          <w:b w:val="0"/>
-        </w:rPr>
-      </w:pPr>
-      <w:r>
-        <w:t xml:space="preserve">Integrantes: </w:t>
-      </w:r>
-      <w:r>
-        <w:rPr>
-          <w:b w:val="0"/>
-        </w:rPr>
-        <w:t>Szulman Pablo, Tello Eric.</w:t>
-      </w:r>
+      </w:pPr>
     </w:p>
     <w:p>
       <w:pPr>
         <w:pStyle w:val="Heading2"/>
-      </w:pPr>
+        <w:rPr>
+          <w:b w:val="0"/>
+        </w:rPr>
+      </w:pPr>
+      <w:r>
+        <w:t>Consigna</w:t>
+      </w:r>
+      <w:r>
+        <w:t xml:space="preserve">: </w:t>
+      </w:r>
+      <w:r>
+        <w:rPr>
+          <w:b w:val="0"/>
+        </w:rPr>
+        <w:t xml:space="preserve">Dado un archivo de entrada en lenguaje C, se debe generar como salida el Árbol Sintáctico (ANTLR) correcto. Para lograr esto se debe construir un </w:t>
+      </w:r>
+      <w:proofErr w:type="spellStart"/>
+      <w:r>
+        <w:rPr>
+          <w:b w:val="0"/>
+        </w:rPr>
+        <w:t>parser</w:t>
+      </w:r>
+      <w:proofErr w:type="spellEnd"/>
+      <w:r>
+        <w:rPr>
+          <w:b w:val="0"/>
+        </w:rPr>
+        <w:t xml:space="preserve"> que tenga como mínimo la implementación de los siguientes puntos: </w:t>
+      </w:r>
     </w:p>
     <w:p>
       <w:pPr>
         <w:pStyle w:val="Heading2"/>
-      </w:pPr>
-      <w:r>
-        <w:t xml:space="preserve">Temas: </w:t>
-      </w:r>
-      <w:r>
-        <w:rPr>
-          <w:b w:val="0"/>
-        </w:rPr>
-        <w:t>Reglas de compilación, expresiones regulares, reglas semánticas y sintácticas.</w:t>
+        <w:rPr>
+          <w:b w:val="0"/>
+        </w:rPr>
+      </w:pPr>
+      <w:r>
+        <w:rPr>
+          <w:b w:val="0"/>
+        </w:rPr>
+        <w:t xml:space="preserve">-Reconocimiento de un bloque de código, que puede estar en cualquier parte del código fuente, controlando balance de llaves. </w:t>
       </w:r>
     </w:p>
     <w:p>
       <w:pPr>
         <w:pStyle w:val="Heading2"/>
-      </w:pPr>
+        <w:rPr>
+          <w:b w:val="0"/>
+        </w:rPr>
+      </w:pPr>
+      <w:r>
+        <w:rPr>
+          <w:b w:val="0"/>
+        </w:rPr>
+        <w:t xml:space="preserve">-Verificación de: </w:t>
+      </w:r>
     </w:p>
     <w:p>
       <w:pPr>
         <w:pStyle w:val="Heading2"/>
-      </w:pPr>
-      <w:r>
-        <w:t xml:space="preserve">Profesor: </w:t>
-      </w:r>
-      <w:r>
-        <w:rPr>
-          <w:b w:val="0"/>
-        </w:rPr>
-        <w:t xml:space="preserve">Maximiliano Andrés </w:t>
+        <w:rPr>
+          <w:b w:val="0"/>
+        </w:rPr>
+      </w:pPr>
+      <w:r>
+        <w:rPr>
+          <w:b w:val="0"/>
+        </w:rPr>
+        <w:t xml:space="preserve">• </w:t>
+      </w:r>
+      <w:r>
+        <w:rPr>
+          <w:b w:val="0"/>
+        </w:rPr>
+        <w:t>Declaraciones</w:t>
+      </w:r>
+      <w:r>
+        <w:rPr>
+          <w:b w:val="0"/>
+        </w:rPr>
+        <w:t xml:space="preserve"> y asignaciones, </w:t>
+      </w:r>
+    </w:p>
+    <w:p>
+      <w:pPr>
+        <w:pStyle w:val="Heading2"/>
+        <w:rPr>
+          <w:b w:val="0"/>
+        </w:rPr>
+      </w:pPr>
+      <w:r>
+        <w:rPr>
+          <w:b w:val="0"/>
+        </w:rPr>
+        <w:t xml:space="preserve">• </w:t>
+      </w:r>
+      <w:r>
+        <w:rPr>
+          <w:b w:val="0"/>
+        </w:rPr>
+        <w:t>Operaciones</w:t>
+      </w:r>
+      <w:r>
+        <w:rPr>
+          <w:b w:val="0"/>
+        </w:rPr>
+        <w:t xml:space="preserve"> </w:t>
       </w:r>
       <w:proofErr w:type="spellStart"/>
       <w:r>
         <w:rPr>
           <w:b w:val="0"/>
         </w:rPr>
-        <w:t>Eschoyez</w:t>
+        <w:t>aritmeticológicas</w:t>
       </w:r>
       <w:proofErr w:type="spellEnd"/>
       <w:r>
         <w:rPr>
           <w:b w:val="0"/>
         </w:rPr>
-        <w:t>.</w:t>
+        <w:t xml:space="preserve">, </w:t>
       </w:r>
     </w:p>
     <w:p>
       <w:pPr>
         <w:pStyle w:val="Heading2"/>
-      </w:pPr>
-    </w:p>
-    <w:p>
-      <w:pPr>
-        <w:pStyle w:val="Heading2"/>
-      </w:pPr>
-      <w:r>
-        <w:t xml:space="preserve">Herramientas: </w:t>
-      </w:r>
-      <w:r>
-        <w:rPr>
-          <w:b w:val="0"/>
-        </w:rPr>
-        <w:t xml:space="preserve">ANTLR – Visual Estudio </w:t>
-      </w:r>
-      <w:proofErr w:type="spellStart"/>
-      <w:r>
-        <w:rPr>
-          <w:b w:val="0"/>
-        </w:rPr>
-        <w:t>Code</w:t>
-      </w:r>
-      <w:proofErr w:type="spellEnd"/>
-      <w:r>
-        <w:rPr>
-          <w:b w:val="0"/>
-        </w:rPr>
-        <w:t xml:space="preserve"> – Java.</w:t>
-      </w:r>
-    </w:p>
-    <w:p>
-      <w:pPr>
-        <w:pStyle w:val="Heading2"/>
-      </w:pPr>
-    </w:p>
-    <w:p>
-      <w:pPr>
-        <w:pStyle w:val="Heading2"/>
-        <w:rPr>
-          <w:b w:val="0"/>
-        </w:rPr>
-      </w:pPr>
-      <w:proofErr w:type="spellStart"/>
-      <w:r>
-        <w:t>Cosnigna</w:t>
-      </w:r>
-      <w:proofErr w:type="spellEnd"/>
-      <w:r>
-        <w:t xml:space="preserve">: </w:t>
-      </w:r>
-      <w:r>
-        <w:rPr>
-          <w:b w:val="0"/>
-        </w:rPr>
-        <w:t xml:space="preserve">Dado un archivo de entrada en lenguaje C, se debe generar como salida el Árbol Sintáctico (ANTLR) correcto. Para lograr esto se debe construir un </w:t>
-      </w:r>
-      <w:proofErr w:type="spellStart"/>
-      <w:r>
-        <w:rPr>
-          <w:b w:val="0"/>
-        </w:rPr>
-        <w:t>parser</w:t>
-      </w:r>
-      <w:proofErr w:type="spellEnd"/>
-      <w:r>
-        <w:rPr>
-          <w:b w:val="0"/>
-        </w:rPr>
-        <w:t xml:space="preserve"> que tenga como mínimo la implementación de los siguientes puntos: </w:t>
-      </w:r>
-    </w:p>
-    <w:p>
-      <w:pPr>
-        <w:pStyle w:val="Heading2"/>
-        <w:rPr>
-          <w:b w:val="0"/>
-        </w:rPr>
-      </w:pPr>
-      <w:r>
-        <w:rPr>
-          <w:b w:val="0"/>
-        </w:rPr>
-        <w:t xml:space="preserve">-Reconocimiento de un bloque de código, que puede estar en cualquier parte del código fuente, controlando balance de llaves. </w:t>
-      </w:r>
-    </w:p>
-    <w:p>
-      <w:pPr>
-        <w:pStyle w:val="Heading2"/>
-        <w:rPr>
-          <w:b w:val="0"/>
-        </w:rPr>
-      </w:pPr>
-      <w:r>
-        <w:rPr>
-          <w:b w:val="0"/>
-        </w:rPr>
-        <w:t xml:space="preserve">-Verificación de: </w:t>
-      </w:r>
-    </w:p>
-    <w:p>
-      <w:pPr>
-        <w:pStyle w:val="Heading2"/>
         <w:rPr>
           <w:b w:val="0"/>
         </w:rPr>
@@ -240,84 +302,12 @@
         </w:rPr>
         <w:t xml:space="preserve">• </w:t>
       </w:r>
-      <w:proofErr w:type="gramStart"/>
-      <w:r>
-        <w:rPr>
-          <w:b w:val="0"/>
-        </w:rPr>
-        <w:t>declaraciones</w:t>
-      </w:r>
-      <w:proofErr w:type="gramEnd"/>
-      <w:r>
-        <w:rPr>
-          <w:b w:val="0"/>
-        </w:rPr>
-        <w:t xml:space="preserve"> y asignaciones, </w:t>
-      </w:r>
-    </w:p>
-    <w:p>
-      <w:pPr>
-        <w:pStyle w:val="Heading2"/>
-        <w:rPr>
-          <w:b w:val="0"/>
-        </w:rPr>
-      </w:pPr>
-      <w:r>
-        <w:rPr>
-          <w:b w:val="0"/>
-        </w:rPr>
-        <w:t xml:space="preserve">• </w:t>
-      </w:r>
-      <w:proofErr w:type="gramStart"/>
-      <w:r>
-        <w:rPr>
-          <w:b w:val="0"/>
-        </w:rPr>
-        <w:t>operaciones</w:t>
-      </w:r>
-      <w:proofErr w:type="gramEnd"/>
-      <w:r>
-        <w:rPr>
-          <w:b w:val="0"/>
-        </w:rPr>
-        <w:t xml:space="preserve"> </w:t>
-      </w:r>
-      <w:proofErr w:type="spellStart"/>
-      <w:r>
-        <w:rPr>
-          <w:b w:val="0"/>
-        </w:rPr>
-        <w:t>aritmeticológicas</w:t>
-      </w:r>
-      <w:proofErr w:type="spellEnd"/>
-      <w:r>
-        <w:rPr>
-          <w:b w:val="0"/>
-        </w:rPr>
-        <w:t xml:space="preserve">, </w:t>
-      </w:r>
-    </w:p>
-    <w:p>
-      <w:pPr>
-        <w:pStyle w:val="Heading2"/>
-        <w:rPr>
-          <w:b w:val="0"/>
-        </w:rPr>
-      </w:pPr>
-      <w:r>
-        <w:rPr>
-          <w:b w:val="0"/>
-        </w:rPr>
-        <w:t xml:space="preserve">• </w:t>
-      </w:r>
-      <w:proofErr w:type="gramStart"/>
-      <w:r>
-        <w:rPr>
-          <w:b w:val="0"/>
-        </w:rPr>
-        <w:t>declaración/llamada</w:t>
-      </w:r>
-      <w:proofErr w:type="gramEnd"/>
+      <w:r>
+        <w:rPr>
+          <w:b w:val="0"/>
+        </w:rPr>
+        <w:t>Declaración/llamada</w:t>
+      </w:r>
       <w:r>
         <w:rPr>
           <w:b w:val="0"/>
@@ -1785,6 +1775,7 @@
   <w:style w:type="character" w:default="1" w:styleId="Fuentedeprrafopredeter">
     <w:name w:val="Default Paragraph Font"/>
     <w:uiPriority w:val="1"/>
+    <w:semiHidden/>
     <w:unhideWhenUsed/>
   </w:style>
   <w:style w:type="table" w:default="1" w:styleId="Tablanormal">

</xml_diff>